<commit_message>
Just a few fixes.
</commit_message>
<xml_diff>
--- a/README.docx
+++ b/README.docx
@@ -6,6 +6,37 @@
       <w:r>
         <w:t>Retail Profitability Calculator 1.0 04/16/2018</w:t>
       </w:r>
+    </w:p>
+    <w:p>
+      <w:r>
+        <w:t xml:space="preserve">Github branch – master: </w:t>
+      </w:r>
+      <w:hyperlink r:id="rId4" w:history="1">
+        <w:r>
+          <w:rPr>
+            <w:rStyle w:val="Hyperlink"/>
+          </w:rPr>
+          <w:t>https://github.com/juliemoore/RetailProfitCalculator</w:t>
+        </w:r>
+      </w:hyperlink>
+    </w:p>
+    <w:p>
+      <w:pPr>
+        <w:pStyle w:val="HTMLPreformatted"/>
+      </w:pPr>
+      <w:r>
+        <w:t xml:space="preserve">Github commit: </w:t>
+      </w:r>
+      <w:r>
+        <w:t>3da9c9deffd74be53b6f9a6c7827ec3ba54ddc7e</w:t>
+      </w:r>
+      <w:bookmarkStart w:id="0" w:name="_GoBack"/>
+      <w:bookmarkEnd w:id="0"/>
+    </w:p>
+    <w:p>
+      <w:pPr>
+        <w:pStyle w:val="HTMLPreformatted"/>
+      </w:pPr>
     </w:p>
     <w:p>
       <w:r>
@@ -666,7 +697,7 @@
                     <pic:cNvPicPr/>
                   </pic:nvPicPr>
                   <pic:blipFill>
-                    <a:blip r:embed="rId4"/>
+                    <a:blip r:embed="rId5"/>
                     <a:stretch>
                       <a:fillRect/>
                     </a:stretch>
@@ -706,7 +737,7 @@
                     <pic:cNvPicPr/>
                   </pic:nvPicPr>
                   <pic:blipFill>
-                    <a:blip r:embed="rId5"/>
+                    <a:blip r:embed="rId6"/>
                     <a:stretch>
                       <a:fillRect/>
                     </a:stretch>
@@ -746,7 +777,7 @@
                     <pic:cNvPicPr/>
                   </pic:nvPicPr>
                   <pic:blipFill>
-                    <a:blip r:embed="rId6"/>
+                    <a:blip r:embed="rId7"/>
                     <a:stretch>
                       <a:fillRect/>
                     </a:stretch>
@@ -791,7 +822,7 @@
                     <pic:cNvPicPr/>
                   </pic:nvPicPr>
                   <pic:blipFill>
-                    <a:blip r:embed="rId7"/>
+                    <a:blip r:embed="rId8"/>
                     <a:stretch>
                       <a:fillRect/>
                     </a:stretch>
@@ -820,16 +851,7 @@
     <w:p/>
     <w:p>
       <w:r>
-        <w:lastRenderedPageBreak/>
-        <w:t xml:space="preserve">The Add Store Activity Edit Text components have been changed to the </w:t>
-      </w:r>
-      <w:proofErr w:type="spellStart"/>
-      <w:r>
-        <w:t>TextInputLayout</w:t>
-      </w:r>
-      <w:proofErr w:type="spellEnd"/>
-      <w:r>
-        <w:t xml:space="preserve"> components to handle user data input on orientation state changes.</w:t>
+        <w:t>The Add Store Activity Edit Text components have been changed to the TextInputLayout components to handle user data input on orientation state changes.</w:t>
       </w:r>
     </w:p>
     <w:p>
@@ -856,7 +878,7 @@
                     <pic:cNvPicPr/>
                   </pic:nvPicPr>
                   <pic:blipFill>
-                    <a:blip r:embed="rId8"/>
+                    <a:blip r:embed="rId9"/>
                     <a:stretch>
                       <a:fillRect/>
                     </a:stretch>
@@ -893,6 +915,9 @@
         <w:jc w:val="center"/>
       </w:pPr>
       <w:r>
+        <w:rPr>
+          <w:noProof/>
+        </w:rPr>
         <mc:AlternateContent>
           <mc:Choice Requires="wps">
             <w:drawing>
@@ -972,6 +997,9 @@
         </mc:AlternateContent>
       </w:r>
       <w:r>
+        <w:rPr>
+          <w:noProof/>
+        </w:rPr>
         <mc:AlternateContent>
           <mc:Choice Requires="wps">
             <w:drawing>
@@ -1081,6 +1109,9 @@
         </mc:AlternateContent>
       </w:r>
       <w:r>
+        <w:rPr>
+          <w:noProof/>
+        </w:rPr>
         <mc:AlternateContent>
           <mc:Choice Requires="wps">
             <w:drawing>
@@ -1172,7 +1203,7 @@
                     <pic:cNvPicPr/>
                   </pic:nvPicPr>
                   <pic:blipFill>
-                    <a:blip r:embed="rId9"/>
+                    <a:blip r:embed="rId10"/>
                     <a:stretch>
                       <a:fillRect/>
                     </a:stretch>
@@ -1212,7 +1243,7 @@
                     <pic:cNvPicPr/>
                   </pic:nvPicPr>
                   <pic:blipFill>
-                    <a:blip r:embed="rId10"/>
+                    <a:blip r:embed="rId11"/>
                     <a:stretch>
                       <a:fillRect/>
                     </a:stretch>
@@ -1268,7 +1299,7 @@
                     <pic:cNvPicPr/>
                   </pic:nvPicPr>
                   <pic:blipFill>
-                    <a:blip r:embed="rId11"/>
+                    <a:blip r:embed="rId12"/>
                     <a:stretch>
                       <a:fillRect/>
                     </a:stretch>
@@ -1308,7 +1339,7 @@
                     <pic:cNvPicPr/>
                   </pic:nvPicPr>
                   <pic:blipFill>
-                    <a:blip r:embed="rId12"/>
+                    <a:blip r:embed="rId13"/>
                     <a:stretch>
                       <a:fillRect/>
                     </a:stretch>
@@ -1348,7 +1379,7 @@
                     <pic:cNvPicPr/>
                   </pic:nvPicPr>
                   <pic:blipFill>
-                    <a:blip r:embed="rId13"/>
+                    <a:blip r:embed="rId14"/>
                     <a:stretch>
                       <a:fillRect/>
                     </a:stretch>
@@ -1403,7 +1434,7 @@
                     <pic:cNvPicPr/>
                   </pic:nvPicPr>
                   <pic:blipFill>
-                    <a:blip r:embed="rId14"/>
+                    <a:blip r:embed="rId15"/>
                     <a:stretch>
                       <a:fillRect/>
                     </a:stretch>
@@ -1443,7 +1474,7 @@
                     <pic:cNvPicPr/>
                   </pic:nvPicPr>
                   <pic:blipFill>
-                    <a:blip r:embed="rId15"/>
+                    <a:blip r:embed="rId16"/>
                     <a:stretch>
                       <a:fillRect/>
                     </a:stretch>
@@ -1483,7 +1514,7 @@
       <w:r>
         <w:tab/>
       </w:r>
-      <w:hyperlink r:id="rId16" w:history="1">
+      <w:hyperlink r:id="rId17" w:history="1">
         <w:r>
           <w:rPr>
             <w:rStyle w:val="Hyperlink"/>
@@ -1506,12 +1537,7 @@
     </w:p>
     <w:p>
       <w:r>
-        <w:t>The program is free to copy and distribute for educ</w:t>
-      </w:r>
-      <w:bookmarkStart w:id="0" w:name="_GoBack"/>
-      <w:bookmarkEnd w:id="0"/>
-      <w:r>
-        <w:t>ational purposes. The images may be copyrighted and should not be used for professional use.</w:t>
+        <w:t>The program is free to copy and distribute for educational purposes. The images may be copyrighted and should not be used for professional use.</w:t>
       </w:r>
     </w:p>
     <w:sectPr>
@@ -1972,6 +1998,52 @@
       <w:shd w:val="clear" w:color="auto" w:fill="E6E6E6"/>
     </w:rPr>
   </w:style>
+  <w:style w:type="paragraph" w:styleId="HTMLPreformatted">
+    <w:name w:val="HTML Preformatted"/>
+    <w:basedOn w:val="Normal"/>
+    <w:link w:val="HTMLPreformattedChar"/>
+    <w:uiPriority w:val="99"/>
+    <w:unhideWhenUsed/>
+    <w:rsid w:val="00EE20EA"/>
+    <w:pPr>
+      <w:tabs>
+        <w:tab w:val="left" w:pos="916"/>
+        <w:tab w:val="left" w:pos="1832"/>
+        <w:tab w:val="left" w:pos="2748"/>
+        <w:tab w:val="left" w:pos="3664"/>
+        <w:tab w:val="left" w:pos="4580"/>
+        <w:tab w:val="left" w:pos="5496"/>
+        <w:tab w:val="left" w:pos="6412"/>
+        <w:tab w:val="left" w:pos="7328"/>
+        <w:tab w:val="left" w:pos="8244"/>
+        <w:tab w:val="left" w:pos="9160"/>
+        <w:tab w:val="left" w:pos="10076"/>
+        <w:tab w:val="left" w:pos="10992"/>
+        <w:tab w:val="left" w:pos="11908"/>
+        <w:tab w:val="left" w:pos="12824"/>
+        <w:tab w:val="left" w:pos="13740"/>
+        <w:tab w:val="left" w:pos="14656"/>
+      </w:tabs>
+      <w:spacing w:after="0" w:line="240" w:lineRule="auto"/>
+    </w:pPr>
+    <w:rPr>
+      <w:rFonts w:ascii="Courier New" w:eastAsia="Times New Roman" w:hAnsi="Courier New" w:cs="Courier New"/>
+      <w:sz w:val="20"/>
+      <w:szCs w:val="20"/>
+    </w:rPr>
+  </w:style>
+  <w:style w:type="character" w:customStyle="1" w:styleId="HTMLPreformattedChar">
+    <w:name w:val="HTML Preformatted Char"/>
+    <w:basedOn w:val="DefaultParagraphFont"/>
+    <w:link w:val="HTMLPreformatted"/>
+    <w:uiPriority w:val="99"/>
+    <w:rsid w:val="00EE20EA"/>
+    <w:rPr>
+      <w:rFonts w:ascii="Courier New" w:eastAsia="Times New Roman" w:hAnsi="Courier New" w:cs="Courier New"/>
+      <w:sz w:val="20"/>
+      <w:szCs w:val="20"/>
+    </w:rPr>
+  </w:style>
 </w:styles>
 </file>
 

</xml_diff>

<commit_message>
Some improvement to data validation.
</commit_message>
<xml_diff>
--- a/README.docx
+++ b/README.docx
@@ -8,8 +8,13 @@
       </w:r>
     </w:p>
     <w:p>
-      <w:r>
-        <w:t xml:space="preserve">Github branch – master: </w:t>
+      <w:proofErr w:type="spellStart"/>
+      <w:r>
+        <w:t>Github</w:t>
+      </w:r>
+      <w:proofErr w:type="spellEnd"/>
+      <w:r>
+        <w:t xml:space="preserve"> branch – master: </w:t>
       </w:r>
       <w:hyperlink r:id="rId4" w:history="1">
         <w:r>
@@ -24,14 +29,17 @@
       <w:pPr>
         <w:pStyle w:val="HTMLPreformatted"/>
       </w:pPr>
-      <w:r>
-        <w:t xml:space="preserve">Github commit: </w:t>
-      </w:r>
-      <w:r>
-        <w:t>3da9c9deffd74be53b6f9a6c7827ec3ba54ddc7e</w:t>
-      </w:r>
-      <w:bookmarkStart w:id="0" w:name="_GoBack"/>
-      <w:bookmarkEnd w:id="0"/>
+      <w:proofErr w:type="spellStart"/>
+      <w:r>
+        <w:t>Github</w:t>
+      </w:r>
+      <w:proofErr w:type="spellEnd"/>
+      <w:r>
+        <w:t xml:space="preserve"> commit: </w:t>
+      </w:r>
+      <w:r>
+        <w:t>c5987c57d730447b7bedc4d343a959ced431f214</w:t>
+      </w:r>
     </w:p>
     <w:p>
       <w:pPr>
@@ -59,94 +67,22 @@
     </w:p>
     <w:p>
       <w:r>
-        <w:t>There has been significant improvement and some fun additions to the app since the time of the last submission.</w:t>
-      </w:r>
-    </w:p>
-    <w:p>
-      <w:r>
-        <w:t>The Main Activity has a new Image Button where the user can view a list of formula names and thumbnail images of the formula equations. When the user selects a formula on the list, a custom dialog appears with a larger image of the formula equations. In addition, the Formula List Activity has a floating action button. When clicked, the user is taken to a fully functioning calculator.</w:t>
-      </w:r>
-      <w:r>
-        <w:t xml:space="preserve"> The app is also sporting a new logo that is more meaningful.</w:t>
-      </w:r>
-    </w:p>
-    <w:p>
-      <w:pPr>
-        <w:jc w:val="center"/>
-      </w:pPr>
-      <w:r>
-        <w:rPr>
-          <w:noProof/>
-        </w:rPr>
-        <mc:AlternateContent>
-          <mc:Choice Requires="wps">
-            <w:drawing>
-              <wp:anchor distT="0" distB="0" distL="114300" distR="114300" simplePos="0" relativeHeight="251668480" behindDoc="0" locked="0" layoutInCell="1" allowOverlap="1">
-                <wp:simplePos x="0" y="0"/>
-                <wp:positionH relativeFrom="column">
-                  <wp:posOffset>2715151</wp:posOffset>
-                </wp:positionH>
-                <wp:positionV relativeFrom="paragraph">
-                  <wp:posOffset>1151982</wp:posOffset>
-                </wp:positionV>
-                <wp:extent cx="196343" cy="2170999"/>
-                <wp:effectExtent l="0" t="0" r="70485" b="58420"/>
-                <wp:wrapNone/>
-                <wp:docPr id="17" name="Straight Arrow Connector 17"/>
-                <wp:cNvGraphicFramePr/>
-                <a:graphic xmlns:a="http://schemas.openxmlformats.org/drawingml/2006/main">
-                  <a:graphicData uri="http://schemas.microsoft.com/office/word/2010/wordprocessingShape">
-                    <wps:wsp>
-                      <wps:cNvCnPr/>
-                      <wps:spPr>
-                        <a:xfrm>
-                          <a:off x="0" y="0"/>
-                          <a:ext cx="196343" cy="2170999"/>
-                        </a:xfrm>
-                        <a:prstGeom prst="straightConnector1">
-                          <a:avLst/>
-                        </a:prstGeom>
-                        <a:ln>
-                          <a:solidFill>
-                            <a:srgbClr val="C00000"/>
-                          </a:solidFill>
-                          <a:tailEnd type="triangle"/>
-                        </a:ln>
-                      </wps:spPr>
-                      <wps:style>
-                        <a:lnRef idx="1">
-                          <a:schemeClr val="accent1"/>
-                        </a:lnRef>
-                        <a:fillRef idx="0">
-                          <a:schemeClr val="accent1"/>
-                        </a:fillRef>
-                        <a:effectRef idx="0">
-                          <a:schemeClr val="accent1"/>
-                        </a:effectRef>
-                        <a:fontRef idx="minor">
-                          <a:schemeClr val="tx1"/>
-                        </a:fontRef>
-                      </wps:style>
-                      <wps:bodyPr/>
-                    </wps:wsp>
-                  </a:graphicData>
-                </a:graphic>
-              </wp:anchor>
-            </w:drawing>
-          </mc:Choice>
-          <mc:Fallback>
-            <w:pict>
-              <v:shapetype w14:anchorId="0BEFB01A" id="_x0000_t32" coordsize="21600,21600" o:spt="32" o:oned="t" path="m,l21600,21600e" filled="f">
-                <v:path arrowok="t" fillok="f" o:connecttype="none"/>
-                <o:lock v:ext="edit" shapetype="t"/>
-              </v:shapetype>
-              <v:shape id="Straight Arrow Connector 17" o:spid="_x0000_s1026" type="#_x0000_t32" style="position:absolute;margin-left:213.8pt;margin-top:90.7pt;width:15.45pt;height:170.95pt;z-index:251668480;visibility:visible;mso-wrap-style:square;mso-wrap-distance-left:9pt;mso-wrap-distance-top:0;mso-wrap-distance-right:9pt;mso-wrap-distance-bottom:0;mso-position-horizontal:absolute;mso-position-horizontal-relative:text;mso-position-vertical:absolute;mso-position-vertical-relative:text" o:gfxdata="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" strokecolor="#c00000" strokeweight=".5pt">
-                <v:stroke endarrow="block" joinstyle="miter"/>
-              </v:shape>
-            </w:pict>
-          </mc:Fallback>
-        </mc:AlternateContent>
-      </w:r>
+        <w:t xml:space="preserve">There has been </w:t>
+      </w:r>
+      <w:r>
+        <w:t>some improvements</w:t>
+      </w:r>
+      <w:r>
+        <w:t xml:space="preserve"> and </w:t>
+      </w:r>
+      <w:r>
+        <w:t>useful</w:t>
+      </w:r>
+      <w:r>
+        <w:t xml:space="preserve"> additions to the app since the time of the last submission.</w:t>
+      </w:r>
+    </w:p>
+    <w:p>
       <w:r>
         <w:rPr>
           <w:noProof/>
@@ -157,15 +93,15 @@
               <wp:anchor distT="0" distB="0" distL="114300" distR="114300" simplePos="0" relativeHeight="251659264" behindDoc="0" locked="0" layoutInCell="1" allowOverlap="1">
                 <wp:simplePos x="0" y="0"/>
                 <wp:positionH relativeFrom="column">
-                  <wp:posOffset>947724</wp:posOffset>
+                  <wp:posOffset>3306638</wp:posOffset>
                 </wp:positionH>
                 <wp:positionV relativeFrom="paragraph">
-                  <wp:posOffset>1353029</wp:posOffset>
+                  <wp:posOffset>235585</wp:posOffset>
                 </wp:positionV>
-                <wp:extent cx="992937" cy="904399"/>
-                <wp:effectExtent l="0" t="0" r="17145" b="10160"/>
+                <wp:extent cx="564349" cy="429260"/>
+                <wp:effectExtent l="0" t="0" r="26670" b="27940"/>
                 <wp:wrapNone/>
-                <wp:docPr id="10" name="Oval 10"/>
+                <wp:docPr id="2" name="Oval 2"/>
                 <wp:cNvGraphicFramePr/>
                 <a:graphic xmlns:a="http://schemas.openxmlformats.org/drawingml/2006/main">
                   <a:graphicData uri="http://schemas.microsoft.com/office/word/2010/wordprocessingShape">
@@ -174,83 +110,7 @@
                       <wps:spPr>
                         <a:xfrm>
                           <a:off x="0" y="0"/>
-                          <a:ext cx="992937" cy="904399"/>
-                        </a:xfrm>
-                        <a:prstGeom prst="ellipse">
-                          <a:avLst/>
-                        </a:prstGeom>
-                        <a:noFill/>
-                        <a:ln>
-                          <a:solidFill>
-                            <a:srgbClr val="FF0000"/>
-                          </a:solidFill>
-                        </a:ln>
-                      </wps:spPr>
-                      <wps:style>
-                        <a:lnRef idx="2">
-                          <a:schemeClr val="accent1">
-                            <a:shade val="50000"/>
-                          </a:schemeClr>
-                        </a:lnRef>
-                        <a:fillRef idx="1">
-                          <a:schemeClr val="accent1"/>
-                        </a:fillRef>
-                        <a:effectRef idx="0">
-                          <a:schemeClr val="accent1"/>
-                        </a:effectRef>
-                        <a:fontRef idx="minor">
-                          <a:schemeClr val="lt1"/>
-                        </a:fontRef>
-                      </wps:style>
-                      <wps:bodyPr rot="0" spcFirstLastPara="0" vertOverflow="overflow" horzOverflow="overflow" vert="horz" wrap="square" lIns="91440" tIns="45720" rIns="91440" bIns="45720" numCol="1" spcCol="0" rtlCol="0" fromWordArt="0" anchor="ctr" anchorCtr="0" forceAA="0" compatLnSpc="1">
-                        <a:prstTxWarp prst="textNoShape">
-                          <a:avLst/>
-                        </a:prstTxWarp>
-                        <a:noAutofit/>
-                      </wps:bodyPr>
-                    </wps:wsp>
-                  </a:graphicData>
-                </a:graphic>
-              </wp:anchor>
-            </w:drawing>
-          </mc:Choice>
-          <mc:Fallback>
-            <w:pict>
-              <v:oval w14:anchorId="319DFC72" id="Oval 10" o:spid="_x0000_s1026" style="position:absolute;margin-left:74.6pt;margin-top:106.55pt;width:78.2pt;height:71.2pt;z-index:251659264;visibility:visible;mso-wrap-style:square;mso-wrap-distance-left:9pt;mso-wrap-distance-top:0;mso-wrap-distance-right:9pt;mso-wrap-distance-bottom:0;mso-position-horizontal:absolute;mso-position-horizontal-relative:text;mso-position-vertical:absolute;mso-position-vertical-relative:text;v-text-anchor:middle" o:gfxdata="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" filled="f" strokecolor="red" strokeweight="1pt">
-                <v:stroke joinstyle="miter"/>
-              </v:oval>
-            </w:pict>
-          </mc:Fallback>
-        </mc:AlternateContent>
-      </w:r>
-      <w:r>
-        <w:rPr>
-          <w:noProof/>
-        </w:rPr>
-        <mc:AlternateContent>
-          <mc:Choice Requires="wps">
-            <w:drawing>
-              <wp:anchor distT="0" distB="0" distL="114300" distR="114300" simplePos="0" relativeHeight="251661312" behindDoc="0" locked="0" layoutInCell="1" allowOverlap="1" wp14:anchorId="04C58CC7" wp14:editId="29B66FB5">
-                <wp:simplePos x="0" y="0"/>
-                <wp:positionH relativeFrom="column">
-                  <wp:posOffset>3064860</wp:posOffset>
-                </wp:positionH>
-                <wp:positionV relativeFrom="paragraph">
-                  <wp:posOffset>1768475</wp:posOffset>
-                </wp:positionV>
-                <wp:extent cx="431956" cy="500333"/>
-                <wp:effectExtent l="0" t="0" r="25400" b="14605"/>
-                <wp:wrapNone/>
-                <wp:docPr id="11" name="Oval 11"/>
-                <wp:cNvGraphicFramePr/>
-                <a:graphic xmlns:a="http://schemas.openxmlformats.org/drawingml/2006/main">
-                  <a:graphicData uri="http://schemas.microsoft.com/office/word/2010/wordprocessingShape">
-                    <wps:wsp>
-                      <wps:cNvSpPr/>
-                      <wps:spPr>
-                        <a:xfrm>
-                          <a:off x="0" y="0"/>
-                          <a:ext cx="431956" cy="500333"/>
+                          <a:ext cx="564349" cy="429260"/>
                         </a:xfrm>
                         <a:prstGeom prst="ellipse">
                           <a:avLst/>
@@ -298,13 +158,21 @@
           </mc:Choice>
           <mc:Fallback>
             <w:pict>
-              <v:oval w14:anchorId="575C4C99" id="Oval 11" o:spid="_x0000_s1026" style="position:absolute;margin-left:241.35pt;margin-top:139.25pt;width:34pt;height:39.4pt;z-index:251661312;visibility:visible;mso-wrap-style:square;mso-width-percent:0;mso-height-percent:0;mso-wrap-distance-left:9pt;mso-wrap-distance-top:0;mso-wrap-distance-right:9pt;mso-wrap-distance-bottom:0;mso-position-horizontal:absolute;mso-position-horizontal-relative:text;mso-position-vertical:absolute;mso-position-vertical-relative:text;mso-width-percent:0;mso-height-percent:0;mso-width-relative:margin;mso-height-relative:margin;v-text-anchor:middle" o:gfxdata="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" filled="f" strokecolor="red" strokeweight="1pt">
+              <v:oval w14:anchorId="4ACD0B3F" id="Oval 2" o:spid="_x0000_s1026" style="position:absolute;margin-left:260.35pt;margin-top:18.55pt;width:44.45pt;height:33.8pt;z-index:251659264;visibility:visible;mso-wrap-style:square;mso-width-percent:0;mso-height-percent:0;mso-wrap-distance-left:9pt;mso-wrap-distance-top:0;mso-wrap-distance-right:9pt;mso-wrap-distance-bottom:0;mso-position-horizontal:absolute;mso-position-horizontal-relative:text;mso-position-vertical:absolute;mso-position-vertical-relative:text;mso-width-percent:0;mso-height-percent:0;mso-width-relative:margin;mso-height-relative:margin;v-text-anchor:middle" o:gfxdata="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" filled="f" strokecolor="red" strokeweight="1pt">
                 <v:stroke joinstyle="miter"/>
               </v:oval>
             </w:pict>
           </mc:Fallback>
         </mc:AlternateContent>
       </w:r>
+      <w:r>
+        <w:t>A search bar has been added to the Store List and Product List to help users find the data they need.</w:t>
+      </w:r>
+    </w:p>
+    <w:p>
+      <w:pPr>
+        <w:jc w:val="center"/>
+      </w:pPr>
       <w:r>
         <w:rPr>
           <w:noProof/>
@@ -312,262 +180,34 @@
         <mc:AlternateContent>
           <mc:Choice Requires="wps">
             <w:drawing>
-              <wp:anchor distT="45720" distB="45720" distL="114300" distR="114300" simplePos="0" relativeHeight="251667456" behindDoc="0" locked="0" layoutInCell="1" allowOverlap="1" wp14:anchorId="2B02B1C0" wp14:editId="2169CE18">
+              <wp:anchor distT="0" distB="0" distL="114300" distR="114300" simplePos="0" relativeHeight="251660288" behindDoc="0" locked="0" layoutInCell="1" allowOverlap="1">
                 <wp:simplePos x="0" y="0"/>
                 <wp:positionH relativeFrom="column">
-                  <wp:posOffset>5357733</wp:posOffset>
+                  <wp:posOffset>651621</wp:posOffset>
                 </wp:positionH>
                 <wp:positionV relativeFrom="paragraph">
-                  <wp:posOffset>361770</wp:posOffset>
+                  <wp:posOffset>164934</wp:posOffset>
                 </wp:positionV>
-                <wp:extent cx="628015" cy="1404620"/>
-                <wp:effectExtent l="0" t="0" r="19685" b="13970"/>
-                <wp:wrapSquare wrapText="bothSides"/>
-                <wp:docPr id="15" name="Text Box 2"/>
-                <wp:cNvGraphicFramePr>
-                  <a:graphicFrameLocks xmlns:a="http://schemas.openxmlformats.org/drawingml/2006/main"/>
-                </wp:cNvGraphicFramePr>
-                <a:graphic xmlns:a="http://schemas.openxmlformats.org/drawingml/2006/main">
-                  <a:graphicData uri="http://schemas.microsoft.com/office/word/2010/wordprocessingShape">
-                    <wps:wsp>
-                      <wps:cNvSpPr txBox="1">
-                        <a:spLocks noChangeArrowheads="1"/>
-                      </wps:cNvSpPr>
-                      <wps:spPr bwMode="auto">
-                        <a:xfrm>
-                          <a:off x="0" y="0"/>
-                          <a:ext cx="628015" cy="1404620"/>
-                        </a:xfrm>
-                        <a:prstGeom prst="rect">
-                          <a:avLst/>
-                        </a:prstGeom>
-                        <a:solidFill>
-                          <a:srgbClr val="FFFFFF"/>
-                        </a:solidFill>
-                        <a:ln w="9525">
-                          <a:solidFill>
-                            <a:srgbClr val="000000"/>
-                          </a:solidFill>
-                          <a:miter lim="800000"/>
-                          <a:headEnd/>
-                          <a:tailEnd/>
-                        </a:ln>
-                      </wps:spPr>
-                      <wps:txbx>
-                        <w:txbxContent>
-                          <w:p>
-                            <w:pPr>
-                              <w:jc w:val="center"/>
-                            </w:pPr>
-                            <w:r>
-                              <w:t>FAB</w:t>
-                            </w:r>
-                          </w:p>
-                          <w:p>
-                            <w:pPr>
-                              <w:jc w:val="center"/>
-                            </w:pPr>
-                            <w:r>
-                              <w:t>button</w:t>
-                            </w:r>
-                          </w:p>
-                        </w:txbxContent>
-                      </wps:txbx>
-                      <wps:bodyPr rot="0" vert="horz" wrap="square" lIns="91440" tIns="45720" rIns="91440" bIns="45720" anchor="t" anchorCtr="0">
-                        <a:spAutoFit/>
-                      </wps:bodyPr>
-                    </wps:wsp>
-                  </a:graphicData>
-                </a:graphic>
-                <wp14:sizeRelH relativeFrom="margin">
-                  <wp14:pctWidth>0</wp14:pctWidth>
-                </wp14:sizeRelH>
-                <wp14:sizeRelV relativeFrom="margin">
-                  <wp14:pctHeight>20000</wp14:pctHeight>
-                </wp14:sizeRelV>
-              </wp:anchor>
-            </w:drawing>
-          </mc:Choice>
-          <mc:Fallback>
-            <w:pict>
-              <v:shapetype w14:anchorId="2B02B1C0" id="_x0000_t202" coordsize="21600,21600" o:spt="202" path="m,l,21600r21600,l21600,xe">
-                <v:stroke joinstyle="miter"/>
-                <v:path gradientshapeok="t" o:connecttype="rect"/>
-              </v:shapetype>
-              <v:shape id="Text Box 2" o:spid="_x0000_s1026" type="#_x0000_t202" style="position:absolute;left:0;text-align:left;margin-left:421.85pt;margin-top:28.5pt;width:49.45pt;height:110.6pt;z-index:251667456;visibility:visible;mso-wrap-style:square;mso-width-percent:0;mso-height-percent:200;mso-wrap-distance-left:9pt;mso-wrap-distance-top:3.6pt;mso-wrap-distance-right:9pt;mso-wrap-distance-bottom:3.6pt;mso-position-horizontal:absolute;mso-position-horizontal-relative:text;mso-position-vertical:absolute;mso-position-vertical-relative:text;mso-width-percent:0;mso-height-percent:200;mso-width-relative:margin;mso-height-relative:margin;v-text-anchor:top" o:gfxdata="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">
-                <v:textbox style="mso-fit-shape-to-text:t">
-                  <w:txbxContent>
-                    <w:p>
-                      <w:pPr>
-                        <w:jc w:val="center"/>
-                      </w:pPr>
-                      <w:r>
-                        <w:t>FAB</w:t>
-                      </w:r>
-                    </w:p>
-                    <w:p>
-                      <w:pPr>
-                        <w:jc w:val="center"/>
-                      </w:pPr>
-                      <w:r>
-                        <w:t>button</w:t>
-                      </w:r>
-                    </w:p>
-                  </w:txbxContent>
-                </v:textbox>
-                <w10:wrap type="square"/>
-              </v:shape>
-            </w:pict>
-          </mc:Fallback>
-        </mc:AlternateContent>
-      </w:r>
-      <w:r>
-        <w:rPr>
-          <w:noProof/>
-        </w:rPr>
-        <mc:AlternateContent>
-          <mc:Choice Requires="wps">
-            <w:drawing>
-              <wp:anchor distT="45720" distB="45720" distL="114300" distR="114300" simplePos="0" relativeHeight="251665408" behindDoc="0" locked="0" layoutInCell="1" allowOverlap="1">
-                <wp:simplePos x="0" y="0"/>
-                <wp:positionH relativeFrom="column">
-                  <wp:posOffset>-353625</wp:posOffset>
-                </wp:positionH>
-                <wp:positionV relativeFrom="paragraph">
-                  <wp:posOffset>754524</wp:posOffset>
-                </wp:positionV>
-                <wp:extent cx="628015" cy="1404620"/>
-                <wp:effectExtent l="0" t="0" r="19685" b="13970"/>
-                <wp:wrapSquare wrapText="bothSides"/>
-                <wp:docPr id="217" name="Text Box 2"/>
-                <wp:cNvGraphicFramePr>
-                  <a:graphicFrameLocks xmlns:a="http://schemas.openxmlformats.org/drawingml/2006/main"/>
-                </wp:cNvGraphicFramePr>
-                <a:graphic xmlns:a="http://schemas.openxmlformats.org/drawingml/2006/main">
-                  <a:graphicData uri="http://schemas.microsoft.com/office/word/2010/wordprocessingShape">
-                    <wps:wsp>
-                      <wps:cNvSpPr txBox="1">
-                        <a:spLocks noChangeArrowheads="1"/>
-                      </wps:cNvSpPr>
-                      <wps:spPr bwMode="auto">
-                        <a:xfrm>
-                          <a:off x="0" y="0"/>
-                          <a:ext cx="628015" cy="1404620"/>
-                        </a:xfrm>
-                        <a:prstGeom prst="rect">
-                          <a:avLst/>
-                        </a:prstGeom>
-                        <a:solidFill>
-                          <a:srgbClr val="FFFFFF"/>
-                        </a:solidFill>
-                        <a:ln w="9525">
-                          <a:solidFill>
-                            <a:srgbClr val="000000"/>
-                          </a:solidFill>
-                          <a:miter lim="800000"/>
-                          <a:headEnd/>
-                          <a:tailEnd/>
-                        </a:ln>
-                      </wps:spPr>
-                      <wps:txbx>
-                        <w:txbxContent>
-                          <w:p>
-                            <w:pPr>
-                              <w:jc w:val="center"/>
-                            </w:pPr>
-                            <w:r>
-                              <w:t>Image</w:t>
-                            </w:r>
-                          </w:p>
-                          <w:p>
-                            <w:pPr>
-                              <w:jc w:val="center"/>
-                            </w:pPr>
-                            <w:r>
-                              <w:t>button</w:t>
-                            </w:r>
-                          </w:p>
-                        </w:txbxContent>
-                      </wps:txbx>
-                      <wps:bodyPr rot="0" vert="horz" wrap="square" lIns="91440" tIns="45720" rIns="91440" bIns="45720" anchor="t" anchorCtr="0">
-                        <a:spAutoFit/>
-                      </wps:bodyPr>
-                    </wps:wsp>
-                  </a:graphicData>
-                </a:graphic>
-                <wp14:sizeRelH relativeFrom="margin">
-                  <wp14:pctWidth>0</wp14:pctWidth>
-                </wp14:sizeRelH>
-                <wp14:sizeRelV relativeFrom="margin">
-                  <wp14:pctHeight>20000</wp14:pctHeight>
-                </wp14:sizeRelV>
-              </wp:anchor>
-            </w:drawing>
-          </mc:Choice>
-          <mc:Fallback>
-            <w:pict>
-              <v:shape id="_x0000_s1027" type="#_x0000_t202" style="position:absolute;left:0;text-align:left;margin-left:-27.85pt;margin-top:59.4pt;width:49.45pt;height:110.6pt;z-index:251665408;visibility:visible;mso-wrap-style:square;mso-width-percent:0;mso-height-percent:200;mso-wrap-distance-left:9pt;mso-wrap-distance-top:3.6pt;mso-wrap-distance-right:9pt;mso-wrap-distance-bottom:3.6pt;mso-position-horizontal:absolute;mso-position-horizontal-relative:text;mso-position-vertical:absolute;mso-position-vertical-relative:text;mso-width-percent:0;mso-height-percent:200;mso-width-relative:margin;mso-height-relative:margin;v-text-anchor:top" o:gfxdata="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">
-                <v:textbox style="mso-fit-shape-to-text:t">
-                  <w:txbxContent>
-                    <w:p>
-                      <w:pPr>
-                        <w:jc w:val="center"/>
-                      </w:pPr>
-                      <w:r>
-                        <w:t>Image</w:t>
-                      </w:r>
-                    </w:p>
-                    <w:p>
-                      <w:pPr>
-                        <w:jc w:val="center"/>
-                      </w:pPr>
-                      <w:r>
-                        <w:t>button</w:t>
-                      </w:r>
-                    </w:p>
-                  </w:txbxContent>
-                </v:textbox>
-                <w10:wrap type="square"/>
-              </v:shape>
-            </w:pict>
-          </mc:Fallback>
-        </mc:AlternateContent>
-      </w:r>
-      <w:r>
-        <w:rPr>
-          <w:noProof/>
-        </w:rPr>
-        <mc:AlternateContent>
-          <mc:Choice Requires="wps">
-            <w:drawing>
-              <wp:anchor distT="0" distB="0" distL="114300" distR="114300" simplePos="0" relativeHeight="251663360" behindDoc="0" locked="0" layoutInCell="1" allowOverlap="1">
-                <wp:simplePos x="0" y="0"/>
-                <wp:positionH relativeFrom="column">
-                  <wp:posOffset>3433206</wp:posOffset>
-                </wp:positionH>
-                <wp:positionV relativeFrom="paragraph">
-                  <wp:posOffset>1034177</wp:posOffset>
-                </wp:positionV>
-                <wp:extent cx="1868069" cy="992478"/>
-                <wp:effectExtent l="38100" t="0" r="18415" b="55880"/>
+                <wp:extent cx="2766833" cy="636104"/>
+                <wp:effectExtent l="0" t="57150" r="0" b="31115"/>
                 <wp:wrapNone/>
-                <wp:docPr id="14" name="Straight Arrow Connector 14"/>
+                <wp:docPr id="3" name="Straight Arrow Connector 3"/>
                 <wp:cNvGraphicFramePr/>
                 <a:graphic xmlns:a="http://schemas.openxmlformats.org/drawingml/2006/main">
                   <a:graphicData uri="http://schemas.microsoft.com/office/word/2010/wordprocessingShape">
                     <wps:wsp>
                       <wps:cNvCnPr/>
                       <wps:spPr>
-                        <a:xfrm flipH="1">
+                        <a:xfrm flipV="1">
                           <a:off x="0" y="0"/>
-                          <a:ext cx="1868069" cy="992478"/>
+                          <a:ext cx="2766833" cy="636104"/>
                         </a:xfrm>
                         <a:prstGeom prst="straightConnector1">
                           <a:avLst/>
                         </a:prstGeom>
                         <a:ln>
                           <a:solidFill>
-                            <a:srgbClr val="C00000"/>
+                            <a:srgbClr val="FF0000"/>
                           </a:solidFill>
                           <a:tailEnd type="triangle"/>
                         </a:ln>
@@ -601,7 +241,11 @@
           </mc:Choice>
           <mc:Fallback>
             <w:pict>
-              <v:shape w14:anchorId="3928F007" id="Straight Arrow Connector 14" o:spid="_x0000_s1026" type="#_x0000_t32" style="position:absolute;margin-left:270.35pt;margin-top:81.45pt;width:147.1pt;height:78.15pt;flip:x;z-index:251663360;visibility:visible;mso-wrap-style:square;mso-width-percent:0;mso-height-percent:0;mso-wrap-distance-left:9pt;mso-wrap-distance-top:0;mso-wrap-distance-right:9pt;mso-wrap-distance-bottom:0;mso-position-horizontal:absolute;mso-position-horizontal-relative:text;mso-position-vertical:absolute;mso-position-vertical-relative:text;mso-width-percent:0;mso-height-percent:0;mso-width-relative:margin;mso-height-relative:margin" o:gfxdata="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" strokecolor="#c00000" strokeweight=".5pt">
+              <v:shapetype w14:anchorId="75F561B9" id="_x0000_t32" coordsize="21600,21600" o:spt="32" o:oned="t" path="m,l21600,21600e" filled="f">
+                <v:path arrowok="t" fillok="f" o:connecttype="none"/>
+                <o:lock v:ext="edit" shapetype="t"/>
+              </v:shapetype>
+              <v:shape id="Straight Arrow Connector 3" o:spid="_x0000_s1026" type="#_x0000_t32" style="position:absolute;margin-left:51.3pt;margin-top:13pt;width:217.85pt;height:50.1pt;flip:y;z-index:251660288;visibility:visible;mso-wrap-style:square;mso-width-percent:0;mso-height-percent:0;mso-wrap-distance-left:9pt;mso-wrap-distance-top:0;mso-wrap-distance-right:9pt;mso-wrap-distance-bottom:0;mso-position-horizontal:absolute;mso-position-horizontal-relative:text;mso-position-vertical:absolute;mso-position-vertical-relative:text;mso-width-percent:0;mso-height-percent:0;mso-width-relative:margin;mso-height-relative:margin" o:gfxdata="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" strokecolor="red" strokeweight=".5pt">
                 <v:stroke endarrow="block" joinstyle="miter"/>
               </v:shape>
             </w:pict>
@@ -615,63 +259,88 @@
         <mc:AlternateContent>
           <mc:Choice Requires="wps">
             <w:drawing>
-              <wp:anchor distT="0" distB="0" distL="114300" distR="114300" simplePos="0" relativeHeight="251662336" behindDoc="0" locked="0" layoutInCell="1" allowOverlap="1">
+              <wp:anchor distT="45720" distB="45720" distL="114300" distR="114300" simplePos="0" relativeHeight="251662336" behindDoc="0" locked="0" layoutInCell="1" allowOverlap="1">
                 <wp:simplePos x="0" y="0"/>
                 <wp:positionH relativeFrom="column">
-                  <wp:posOffset>224392</wp:posOffset>
+                  <wp:posOffset>62230</wp:posOffset>
                 </wp:positionH>
                 <wp:positionV relativeFrom="paragraph">
-                  <wp:posOffset>1426864</wp:posOffset>
+                  <wp:posOffset>797671</wp:posOffset>
                 </wp:positionV>
-                <wp:extent cx="1049035" cy="375858"/>
-                <wp:effectExtent l="0" t="0" r="74930" b="62865"/>
-                <wp:wrapNone/>
-                <wp:docPr id="13" name="Straight Arrow Connector 13"/>
-                <wp:cNvGraphicFramePr/>
+                <wp:extent cx="882015" cy="262255"/>
+                <wp:effectExtent l="0" t="0" r="13335" b="23495"/>
+                <wp:wrapSquare wrapText="bothSides"/>
+                <wp:docPr id="217" name="Text Box 2"/>
+                <wp:cNvGraphicFramePr>
+                  <a:graphicFrameLocks xmlns:a="http://schemas.openxmlformats.org/drawingml/2006/main"/>
+                </wp:cNvGraphicFramePr>
                 <a:graphic xmlns:a="http://schemas.openxmlformats.org/drawingml/2006/main">
                   <a:graphicData uri="http://schemas.microsoft.com/office/word/2010/wordprocessingShape">
                     <wps:wsp>
-                      <wps:cNvCnPr/>
-                      <wps:spPr>
+                      <wps:cNvSpPr txBox="1">
+                        <a:spLocks noChangeArrowheads="1"/>
+                      </wps:cNvSpPr>
+                      <wps:spPr bwMode="auto">
                         <a:xfrm>
                           <a:off x="0" y="0"/>
-                          <a:ext cx="1049035" cy="375858"/>
+                          <a:ext cx="882015" cy="262255"/>
                         </a:xfrm>
-                        <a:prstGeom prst="straightConnector1">
+                        <a:prstGeom prst="rect">
                           <a:avLst/>
                         </a:prstGeom>
-                        <a:ln>
+                        <a:solidFill>
+                          <a:srgbClr val="FFFFFF"/>
+                        </a:solidFill>
+                        <a:ln w="9525">
                           <a:solidFill>
-                            <a:srgbClr val="FF0000"/>
+                            <a:srgbClr val="000000"/>
                           </a:solidFill>
-                          <a:tailEnd type="triangle"/>
+                          <a:miter lim="800000"/>
+                          <a:headEnd/>
+                          <a:tailEnd/>
                         </a:ln>
                       </wps:spPr>
-                      <wps:style>
-                        <a:lnRef idx="1">
-                          <a:schemeClr val="accent1"/>
-                        </a:lnRef>
-                        <a:fillRef idx="0">
-                          <a:schemeClr val="accent1"/>
-                        </a:fillRef>
-                        <a:effectRef idx="0">
-                          <a:schemeClr val="accent1"/>
-                        </a:effectRef>
-                        <a:fontRef idx="minor">
-                          <a:schemeClr val="tx1"/>
-                        </a:fontRef>
-                      </wps:style>
-                      <wps:bodyPr/>
+                      <wps:txbx>
+                        <w:txbxContent>
+                          <w:p>
+                            <w:r>
+                              <w:t>Search bar</w:t>
+                            </w:r>
+                          </w:p>
+                        </w:txbxContent>
+                      </wps:txbx>
+                      <wps:bodyPr rot="0" vert="horz" wrap="square" lIns="91440" tIns="45720" rIns="91440" bIns="45720" anchor="t" anchorCtr="0">
+                        <a:noAutofit/>
+                      </wps:bodyPr>
                     </wps:wsp>
                   </a:graphicData>
                 </a:graphic>
+                <wp14:sizeRelH relativeFrom="margin">
+                  <wp14:pctWidth>0</wp14:pctWidth>
+                </wp14:sizeRelH>
+                <wp14:sizeRelV relativeFrom="margin">
+                  <wp14:pctHeight>0</wp14:pctHeight>
+                </wp14:sizeRelV>
               </wp:anchor>
             </w:drawing>
           </mc:Choice>
           <mc:Fallback>
             <w:pict>
-              <v:shape w14:anchorId="0728FE76" id="Straight Arrow Connector 13" o:spid="_x0000_s1026" type="#_x0000_t32" style="position:absolute;margin-left:17.65pt;margin-top:112.35pt;width:82.6pt;height:29.6pt;z-index:251662336;visibility:visible;mso-wrap-style:square;mso-wrap-distance-left:9pt;mso-wrap-distance-top:0;mso-wrap-distance-right:9pt;mso-wrap-distance-bottom:0;mso-position-horizontal:absolute;mso-position-horizontal-relative:text;mso-position-vertical:absolute;mso-position-vertical-relative:text" o:gfxdata="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" strokecolor="red" strokeweight=".5pt">
-                <v:stroke endarrow="block" joinstyle="miter"/>
+              <v:shapetype id="_x0000_t202" coordsize="21600,21600" o:spt="202" path="m,l,21600r21600,l21600,xe">
+                <v:stroke joinstyle="miter"/>
+                <v:path gradientshapeok="t" o:connecttype="rect"/>
+              </v:shapetype>
+              <v:shape id="Text Box 2" o:spid="_x0000_s1026" type="#_x0000_t202" style="position:absolute;left:0;text-align:left;margin-left:4.9pt;margin-top:62.8pt;width:69.45pt;height:20.65pt;z-index:251662336;visibility:visible;mso-wrap-style:square;mso-width-percent:0;mso-height-percent:0;mso-wrap-distance-left:9pt;mso-wrap-distance-top:3.6pt;mso-wrap-distance-right:9pt;mso-wrap-distance-bottom:3.6pt;mso-position-horizontal:absolute;mso-position-horizontal-relative:text;mso-position-vertical:absolute;mso-position-vertical-relative:text;mso-width-percent:0;mso-height-percent:0;mso-width-relative:margin;mso-height-relative:margin;v-text-anchor:top" o:gfxdata="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">
+                <v:textbox>
+                  <w:txbxContent>
+                    <w:p>
+                      <w:r>
+                        <w:t>Search bar</w:t>
+                      </w:r>
+                    </w:p>
+                  </w:txbxContent>
+                </v:textbox>
+                <w10:wrap type="square"/>
               </v:shape>
             </w:pict>
           </mc:Fallback>
@@ -682,9 +351,9 @@
           <w:noProof/>
         </w:rPr>
         <w:drawing>
-          <wp:inline distT="0" distB="0" distL="0" distR="0" wp14:anchorId="37E63E6A" wp14:editId="3D81EFDD">
-            <wp:extent cx="1357308" cy="2239010"/>
-            <wp:effectExtent l="0" t="0" r="0" b="8890"/>
+          <wp:inline distT="0" distB="0" distL="0" distR="0" wp14:anchorId="5F74915C" wp14:editId="496AC612">
+            <wp:extent cx="1081377" cy="1887336"/>
+            <wp:effectExtent l="0" t="0" r="5080" b="0"/>
             <wp:docPr id="1" name="Picture 1"/>
             <wp:cNvGraphicFramePr>
               <a:graphicFrameLocks xmlns:a="http://schemas.openxmlformats.org/drawingml/2006/main" noChangeAspect="1"/>
@@ -705,7 +374,7 @@
                   <pic:spPr>
                     <a:xfrm>
                       <a:off x="0" y="0"/>
-                      <a:ext cx="1371526" cy="2262464"/>
+                      <a:ext cx="1157604" cy="2020375"/>
                     </a:xfrm>
                     <a:prstGeom prst="rect">
                       <a:avLst/>
@@ -718,14 +387,17 @@
         </w:drawing>
       </w:r>
       <w:r>
+        <w:t xml:space="preserve"> </w:t>
+      </w:r>
+      <w:r>
         <w:rPr>
           <w:noProof/>
         </w:rPr>
         <w:drawing>
-          <wp:inline distT="0" distB="0" distL="0" distR="0" wp14:anchorId="0DD8B09A" wp14:editId="6BB8E3E5">
-            <wp:extent cx="1371320" cy="2266951"/>
-            <wp:effectExtent l="0" t="0" r="635" b="0"/>
-            <wp:docPr id="8" name="Picture 8"/>
+          <wp:inline distT="0" distB="0" distL="0" distR="0" wp14:anchorId="4104CE95" wp14:editId="77D6F18B">
+            <wp:extent cx="1065884" cy="1880972"/>
+            <wp:effectExtent l="0" t="0" r="1270" b="5080"/>
+            <wp:docPr id="4" name="Picture 4"/>
             <wp:cNvGraphicFramePr>
               <a:graphicFrameLocks xmlns:a="http://schemas.openxmlformats.org/drawingml/2006/main" noChangeAspect="1"/>
             </wp:cNvGraphicFramePr>
@@ -745,7 +417,7 @@
                   <pic:spPr>
                     <a:xfrm>
                       <a:off x="0" y="0"/>
-                      <a:ext cx="1432395" cy="2367915"/>
+                      <a:ext cx="1110596" cy="1959875"/>
                     </a:xfrm>
                     <a:prstGeom prst="rect">
                       <a:avLst/>
@@ -757,182 +429,37 @@
           </wp:inline>
         </w:drawing>
       </w:r>
-      <w:r>
-        <w:rPr>
-          <w:noProof/>
-        </w:rPr>
-        <w:drawing>
-          <wp:inline distT="0" distB="0" distL="0" distR="0" wp14:anchorId="5B850962" wp14:editId="542EBAFD">
-            <wp:extent cx="1379958" cy="2267607"/>
-            <wp:effectExtent l="0" t="0" r="0" b="0"/>
-            <wp:docPr id="9" name="Picture 9"/>
-            <wp:cNvGraphicFramePr>
-              <a:graphicFrameLocks xmlns:a="http://schemas.openxmlformats.org/drawingml/2006/main" noChangeAspect="1"/>
-            </wp:cNvGraphicFramePr>
-            <a:graphic xmlns:a="http://schemas.openxmlformats.org/drawingml/2006/main">
-              <a:graphicData uri="http://schemas.openxmlformats.org/drawingml/2006/picture">
-                <pic:pic xmlns:pic="http://schemas.openxmlformats.org/drawingml/2006/picture">
-                  <pic:nvPicPr>
-                    <pic:cNvPr id="1" name=""/>
-                    <pic:cNvPicPr/>
-                  </pic:nvPicPr>
-                  <pic:blipFill>
-                    <a:blip r:embed="rId7"/>
-                    <a:stretch>
-                      <a:fillRect/>
-                    </a:stretch>
-                  </pic:blipFill>
-                  <pic:spPr>
-                    <a:xfrm>
-                      <a:off x="0" y="0"/>
-                      <a:ext cx="1430171" cy="2350119"/>
-                    </a:xfrm>
-                    <a:prstGeom prst="rect">
-                      <a:avLst/>
-                    </a:prstGeom>
-                  </pic:spPr>
-                </pic:pic>
-              </a:graphicData>
-            </a:graphic>
-          </wp:inline>
-        </w:drawing>
-      </w:r>
     </w:p>
     <w:p>
       <w:pPr>
         <w:jc w:val="center"/>
       </w:pPr>
-      <w:r>
-        <w:rPr>
-          <w:noProof/>
-        </w:rPr>
-        <w:drawing>
-          <wp:inline distT="0" distB="0" distL="0" distR="0" wp14:anchorId="0E6C18A3" wp14:editId="72E32750">
-            <wp:extent cx="1476379" cy="2614174"/>
-            <wp:effectExtent l="0" t="0" r="0" b="0"/>
-            <wp:docPr id="16" name="Picture 16"/>
-            <wp:cNvGraphicFramePr>
-              <a:graphicFrameLocks xmlns:a="http://schemas.openxmlformats.org/drawingml/2006/main" noChangeAspect="1"/>
-            </wp:cNvGraphicFramePr>
-            <a:graphic xmlns:a="http://schemas.openxmlformats.org/drawingml/2006/main">
-              <a:graphicData uri="http://schemas.openxmlformats.org/drawingml/2006/picture">
-                <pic:pic xmlns:pic="http://schemas.openxmlformats.org/drawingml/2006/picture">
-                  <pic:nvPicPr>
-                    <pic:cNvPr id="1" name=""/>
-                    <pic:cNvPicPr/>
-                  </pic:nvPicPr>
-                  <pic:blipFill>
-                    <a:blip r:embed="rId8"/>
-                    <a:stretch>
-                      <a:fillRect/>
-                    </a:stretch>
-                  </pic:blipFill>
-                  <pic:spPr>
-                    <a:xfrm>
-                      <a:off x="0" y="0"/>
-                      <a:ext cx="1557532" cy="2757869"/>
-                    </a:xfrm>
-                    <a:prstGeom prst="rect">
-                      <a:avLst/>
-                    </a:prstGeom>
-                  </pic:spPr>
-                </pic:pic>
-              </a:graphicData>
-            </a:graphic>
-          </wp:inline>
-        </w:drawing>
+    </w:p>
+    <w:p>
+      <w:r>
+        <w:t>The “Save” button on the Profitability Summary screen now saves/appends to a file on the SD card.</w:t>
       </w:r>
     </w:p>
     <w:p>
       <w:pPr>
         <w:jc w:val="center"/>
       </w:pPr>
-    </w:p>
-    <w:p/>
-    <w:p>
-      <w:r>
-        <w:t>The Add Store Activity Edit Text components have been changed to the TextInputLayout components to handle user data input on orientation state changes.</w:t>
-      </w:r>
-    </w:p>
-    <w:p>
-      <w:pPr>
-        <w:jc w:val="center"/>
-      </w:pPr>
-      <w:r>
-        <w:rPr>
-          <w:noProof/>
-        </w:rPr>
-        <w:drawing>
-          <wp:inline distT="0" distB="0" distL="0" distR="0" wp14:anchorId="48A8DC2F" wp14:editId="4050D209">
-            <wp:extent cx="3119058" cy="1904375"/>
-            <wp:effectExtent l="0" t="0" r="5715" b="635"/>
-            <wp:docPr id="24" name="Picture 24"/>
-            <wp:cNvGraphicFramePr>
-              <a:graphicFrameLocks xmlns:a="http://schemas.openxmlformats.org/drawingml/2006/main" noChangeAspect="1"/>
-            </wp:cNvGraphicFramePr>
-            <a:graphic xmlns:a="http://schemas.openxmlformats.org/drawingml/2006/main">
-              <a:graphicData uri="http://schemas.openxmlformats.org/drawingml/2006/picture">
-                <pic:pic xmlns:pic="http://schemas.openxmlformats.org/drawingml/2006/picture">
-                  <pic:nvPicPr>
-                    <pic:cNvPr id="1" name=""/>
-                    <pic:cNvPicPr/>
-                  </pic:nvPicPr>
-                  <pic:blipFill>
-                    <a:blip r:embed="rId9"/>
-                    <a:stretch>
-                      <a:fillRect/>
-                    </a:stretch>
-                  </pic:blipFill>
-                  <pic:spPr>
-                    <a:xfrm>
-                      <a:off x="0" y="0"/>
-                      <a:ext cx="3134009" cy="1913503"/>
-                    </a:xfrm>
-                    <a:prstGeom prst="rect">
-                      <a:avLst/>
-                    </a:prstGeom>
-                  </pic:spPr>
-                </pic:pic>
-              </a:graphicData>
-            </a:graphic>
-          </wp:inline>
-        </w:drawing>
-      </w:r>
-    </w:p>
-    <w:p>
-      <w:r>
-        <w:t>The product section of the app is improved. The user can now add more than one product to a store and can update the product</w:t>
-      </w:r>
-      <w:r>
-        <w:t>s</w:t>
-      </w:r>
-      <w:r>
-        <w:t>. The Product List Activity’s “Add Store” is now a floating action button.</w:t>
-      </w:r>
-    </w:p>
-    <w:p>
-      <w:pPr>
-        <w:jc w:val="center"/>
-      </w:pPr>
-      <w:r>
-        <w:rPr>
-          <w:noProof/>
-        </w:rPr>
+      <w:r>
         <mc:AlternateContent>
           <mc:Choice Requires="wps">
             <w:drawing>
-              <wp:anchor distT="0" distB="0" distL="114300" distR="114300" simplePos="0" relativeHeight="251670528" behindDoc="0" locked="0" layoutInCell="1" allowOverlap="1" wp14:anchorId="4A6A2F49" wp14:editId="66A4CE4C">
+              <wp:anchor distT="0" distB="0" distL="114300" distR="114300" simplePos="0" relativeHeight="251672576" behindDoc="0" locked="0" layoutInCell="1" allowOverlap="1" wp14:anchorId="0BB6C54D" wp14:editId="7DBBC35B">
                 <wp:simplePos x="0" y="0"/>
                 <wp:positionH relativeFrom="column">
-                  <wp:posOffset>2892632</wp:posOffset>
+                  <wp:posOffset>2743200</wp:posOffset>
                 </wp:positionH>
                 <wp:positionV relativeFrom="paragraph">
-                  <wp:posOffset>2046368</wp:posOffset>
+                  <wp:posOffset>1447552</wp:posOffset>
                 </wp:positionV>
-                <wp:extent cx="431956" cy="500333"/>
-                <wp:effectExtent l="0" t="0" r="25400" b="14605"/>
+                <wp:extent cx="563880" cy="429260"/>
+                <wp:effectExtent l="0" t="0" r="26670" b="27940"/>
                 <wp:wrapNone/>
-                <wp:docPr id="21" name="Oval 21"/>
+                <wp:docPr id="193" name="Oval 193"/>
                 <wp:cNvGraphicFramePr/>
                 <a:graphic xmlns:a="http://schemas.openxmlformats.org/drawingml/2006/main">
                   <a:graphicData uri="http://schemas.microsoft.com/office/word/2010/wordprocessingShape">
@@ -941,7 +468,7 @@
                       <wps:spPr>
                         <a:xfrm>
                           <a:off x="0" y="0"/>
-                          <a:ext cx="431956" cy="500333"/>
+                          <a:ext cx="563880" cy="429260"/>
                         </a:xfrm>
                         <a:prstGeom prst="ellipse">
                           <a:avLst/>
@@ -989,7 +516,7 @@
           </mc:Choice>
           <mc:Fallback>
             <w:pict>
-              <v:oval w14:anchorId="7C730FC4" id="Oval 21" o:spid="_x0000_s1026" style="position:absolute;margin-left:227.75pt;margin-top:161.15pt;width:34pt;height:39.4pt;z-index:251670528;visibility:visible;mso-wrap-style:square;mso-width-percent:0;mso-height-percent:0;mso-wrap-distance-left:9pt;mso-wrap-distance-top:0;mso-wrap-distance-right:9pt;mso-wrap-distance-bottom:0;mso-position-horizontal:absolute;mso-position-horizontal-relative:text;mso-position-vertical:absolute;mso-position-vertical-relative:text;mso-width-percent:0;mso-height-percent:0;mso-width-relative:margin;mso-height-relative:margin;v-text-anchor:middle" o:gfxdata="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" filled="f" strokecolor="red" strokeweight="1pt">
+              <v:oval w14:anchorId="73ADAB11" id="Oval 193" o:spid="_x0000_s1026" style="position:absolute;margin-left:3in;margin-top:114pt;width:44.4pt;height:33.8pt;z-index:251672576;visibility:visible;mso-wrap-style:square;mso-width-percent:0;mso-height-percent:0;mso-wrap-distance-left:9pt;mso-wrap-distance-top:0;mso-wrap-distance-right:9pt;mso-wrap-distance-bottom:0;mso-position-horizontal:absolute;mso-position-horizontal-relative:text;mso-position-vertical:absolute;mso-position-vertical-relative:text;mso-width-percent:0;mso-height-percent:0;mso-width-relative:margin;mso-height-relative:margin;v-text-anchor:middle" o:gfxdata="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" filled="f" strokecolor="red" strokeweight="1pt">
                 <v:stroke joinstyle="miter"/>
               </v:oval>
             </w:pict>
@@ -997,136 +524,21 @@
         </mc:AlternateContent>
       </w:r>
       <w:r>
-        <w:rPr>
-          <w:noProof/>
-        </w:rPr>
         <mc:AlternateContent>
           <mc:Choice Requires="wps">
             <w:drawing>
-              <wp:anchor distT="45720" distB="45720" distL="114300" distR="114300" simplePos="0" relativeHeight="251672576" behindDoc="0" locked="0" layoutInCell="1" allowOverlap="1" wp14:anchorId="6ECA01FB" wp14:editId="56BAFF7B">
+              <wp:anchor distT="0" distB="0" distL="114300" distR="114300" simplePos="0" relativeHeight="251673600" behindDoc="0" locked="0" layoutInCell="1" allowOverlap="1" wp14:anchorId="3BCC5480" wp14:editId="28D27D94">
                 <wp:simplePos x="0" y="0"/>
                 <wp:positionH relativeFrom="column">
-                  <wp:posOffset>32833</wp:posOffset>
+                  <wp:posOffset>63610</wp:posOffset>
                 </wp:positionH>
                 <wp:positionV relativeFrom="paragraph">
-                  <wp:posOffset>512768</wp:posOffset>
+                  <wp:posOffset>1177207</wp:posOffset>
                 </wp:positionV>
-                <wp:extent cx="628015" cy="1404620"/>
-                <wp:effectExtent l="0" t="0" r="19685" b="13970"/>
-                <wp:wrapSquare wrapText="bothSides"/>
-                <wp:docPr id="23" name="Text Box 2"/>
-                <wp:cNvGraphicFramePr>
-                  <a:graphicFrameLocks xmlns:a="http://schemas.openxmlformats.org/drawingml/2006/main"/>
-                </wp:cNvGraphicFramePr>
-                <a:graphic xmlns:a="http://schemas.openxmlformats.org/drawingml/2006/main">
-                  <a:graphicData uri="http://schemas.microsoft.com/office/word/2010/wordprocessingShape">
-                    <wps:wsp>
-                      <wps:cNvSpPr txBox="1">
-                        <a:spLocks noChangeArrowheads="1"/>
-                      </wps:cNvSpPr>
-                      <wps:spPr bwMode="auto">
-                        <a:xfrm>
-                          <a:off x="0" y="0"/>
-                          <a:ext cx="628015" cy="1404620"/>
-                        </a:xfrm>
-                        <a:prstGeom prst="rect">
-                          <a:avLst/>
-                        </a:prstGeom>
-                        <a:solidFill>
-                          <a:srgbClr val="FFFFFF"/>
-                        </a:solidFill>
-                        <a:ln w="9525">
-                          <a:solidFill>
-                            <a:srgbClr val="000000"/>
-                          </a:solidFill>
-                          <a:miter lim="800000"/>
-                          <a:headEnd/>
-                          <a:tailEnd/>
-                        </a:ln>
-                      </wps:spPr>
-                      <wps:txbx>
-                        <w:txbxContent>
-                          <w:p>
-                            <w:pPr>
-                              <w:jc w:val="center"/>
-                            </w:pPr>
-                            <w:r>
-                              <w:t>FAB</w:t>
-                            </w:r>
-                          </w:p>
-                          <w:p>
-                            <w:pPr>
-                              <w:jc w:val="center"/>
-                            </w:pPr>
-                            <w:r>
-                              <w:t>button</w:t>
-                            </w:r>
-                          </w:p>
-                        </w:txbxContent>
-                      </wps:txbx>
-                      <wps:bodyPr rot="0" vert="horz" wrap="square" lIns="91440" tIns="45720" rIns="91440" bIns="45720" anchor="t" anchorCtr="0">
-                        <a:spAutoFit/>
-                      </wps:bodyPr>
-                    </wps:wsp>
-                  </a:graphicData>
-                </a:graphic>
-                <wp14:sizeRelH relativeFrom="margin">
-                  <wp14:pctWidth>0</wp14:pctWidth>
-                </wp14:sizeRelH>
-                <wp14:sizeRelV relativeFrom="margin">
-                  <wp14:pctHeight>20000</wp14:pctHeight>
-                </wp14:sizeRelV>
-              </wp:anchor>
-            </w:drawing>
-          </mc:Choice>
-          <mc:Fallback>
-            <w:pict>
-              <v:shape w14:anchorId="6ECA01FB" id="_x0000_s1028" type="#_x0000_t202" style="position:absolute;left:0;text-align:left;margin-left:2.6pt;margin-top:40.4pt;width:49.45pt;height:110.6pt;z-index:251672576;visibility:visible;mso-wrap-style:square;mso-width-percent:0;mso-height-percent:200;mso-wrap-distance-left:9pt;mso-wrap-distance-top:3.6pt;mso-wrap-distance-right:9pt;mso-wrap-distance-bottom:3.6pt;mso-position-horizontal:absolute;mso-position-horizontal-relative:text;mso-position-vertical:absolute;mso-position-vertical-relative:text;mso-width-percent:0;mso-height-percent:200;mso-width-relative:margin;mso-height-relative:margin;v-text-anchor:top" o:gfxdata="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">
-                <v:textbox style="mso-fit-shape-to-text:t">
-                  <w:txbxContent>
-                    <w:p>
-                      <w:pPr>
-                        <w:jc w:val="center"/>
-                      </w:pPr>
-                      <w:r>
-                        <w:t>FAB</w:t>
-                      </w:r>
-                    </w:p>
-                    <w:p>
-                      <w:pPr>
-                        <w:jc w:val="center"/>
-                      </w:pPr>
-                      <w:r>
-                        <w:t>button</w:t>
-                      </w:r>
-                    </w:p>
-                  </w:txbxContent>
-                </v:textbox>
-                <w10:wrap type="square"/>
-              </v:shape>
-            </w:pict>
-          </mc:Fallback>
-        </mc:AlternateContent>
-      </w:r>
-      <w:r>
-        <w:rPr>
-          <w:noProof/>
-        </w:rPr>
-        <mc:AlternateContent>
-          <mc:Choice Requires="wps">
-            <w:drawing>
-              <wp:anchor distT="0" distB="0" distL="114300" distR="114300" simplePos="0" relativeHeight="251671552" behindDoc="0" locked="0" layoutInCell="1" allowOverlap="1" wp14:anchorId="030E2217" wp14:editId="503E75A4">
-                <wp:simplePos x="0" y="0"/>
-                <wp:positionH relativeFrom="column">
-                  <wp:posOffset>621802</wp:posOffset>
-                </wp:positionH>
-                <wp:positionV relativeFrom="paragraph">
-                  <wp:posOffset>1083622</wp:posOffset>
-                </wp:positionV>
-                <wp:extent cx="2378075" cy="1138555"/>
-                <wp:effectExtent l="0" t="0" r="79375" b="61595"/>
+                <wp:extent cx="2766502" cy="485113"/>
+                <wp:effectExtent l="0" t="0" r="72390" b="86995"/>
                 <wp:wrapNone/>
-                <wp:docPr id="22" name="Straight Arrow Connector 22"/>
+                <wp:docPr id="194" name="Straight Arrow Connector 194"/>
                 <wp:cNvGraphicFramePr/>
                 <a:graphic xmlns:a="http://schemas.openxmlformats.org/drawingml/2006/main">
                   <a:graphicData uri="http://schemas.microsoft.com/office/word/2010/wordprocessingShape">
@@ -1135,14 +547,14 @@
                       <wps:spPr>
                         <a:xfrm>
                           <a:off x="0" y="0"/>
-                          <a:ext cx="2378075" cy="1138555"/>
+                          <a:ext cx="2766502" cy="485113"/>
                         </a:xfrm>
                         <a:prstGeom prst="straightConnector1">
                           <a:avLst/>
                         </a:prstGeom>
                         <a:ln>
                           <a:solidFill>
-                            <a:srgbClr val="C00000"/>
+                            <a:srgbClr val="FF0000"/>
                           </a:solidFill>
                           <a:tailEnd type="triangle"/>
                         </a:ln>
@@ -1176,7 +588,7 @@
           </mc:Choice>
           <mc:Fallback>
             <w:pict>
-              <v:shape w14:anchorId="0C596CAA" id="Straight Arrow Connector 22" o:spid="_x0000_s1026" type="#_x0000_t32" style="position:absolute;margin-left:48.95pt;margin-top:85.3pt;width:187.25pt;height:89.65pt;z-index:251671552;visibility:visible;mso-wrap-style:square;mso-width-percent:0;mso-height-percent:0;mso-wrap-distance-left:9pt;mso-wrap-distance-top:0;mso-wrap-distance-right:9pt;mso-wrap-distance-bottom:0;mso-position-horizontal:absolute;mso-position-horizontal-relative:text;mso-position-vertical:absolute;mso-position-vertical-relative:text;mso-width-percent:0;mso-height-percent:0;mso-width-relative:margin;mso-height-relative:margin" o:gfxdata="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" strokecolor="#c00000" strokeweight=".5pt">
+              <v:shape w14:anchorId="32407E31" id="Straight Arrow Connector 194" o:spid="_x0000_s1026" type="#_x0000_t32" style="position:absolute;margin-left:5pt;margin-top:92.7pt;width:217.85pt;height:38.2pt;z-index:251673600;visibility:visible;mso-wrap-style:square;mso-width-percent:0;mso-height-percent:0;mso-wrap-distance-left:9pt;mso-wrap-distance-top:0;mso-wrap-distance-right:9pt;mso-wrap-distance-bottom:0;mso-position-horizontal:absolute;mso-position-horizontal-relative:text;mso-position-vertical:absolute;mso-position-vertical-relative:text;mso-width-percent:0;mso-height-percent:0;mso-width-relative:margin;mso-height-relative:margin" o:gfxdata="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" strokecolor="red" strokeweight=".5pt">
                 <v:stroke endarrow="block" joinstyle="miter"/>
               </v:shape>
             </w:pict>
@@ -1184,14 +596,101 @@
         </mc:AlternateContent>
       </w:r>
       <w:r>
+        <mc:AlternateContent>
+          <mc:Choice Requires="wps">
+            <w:drawing>
+              <wp:anchor distT="45720" distB="45720" distL="114300" distR="114300" simplePos="0" relativeHeight="251674624" behindDoc="0" locked="0" layoutInCell="1" allowOverlap="1" wp14:anchorId="3131D66F" wp14:editId="5FFC1D8A">
+                <wp:simplePos x="0" y="0"/>
+                <wp:positionH relativeFrom="column">
+                  <wp:posOffset>-278765</wp:posOffset>
+                </wp:positionH>
+                <wp:positionV relativeFrom="paragraph">
+                  <wp:posOffset>914400</wp:posOffset>
+                </wp:positionV>
+                <wp:extent cx="699135" cy="476885"/>
+                <wp:effectExtent l="0" t="0" r="24765" b="18415"/>
+                <wp:wrapSquare wrapText="bothSides"/>
+                <wp:docPr id="192" name="Text Box 2"/>
+                <wp:cNvGraphicFramePr>
+                  <a:graphicFrameLocks xmlns:a="http://schemas.openxmlformats.org/drawingml/2006/main"/>
+                </wp:cNvGraphicFramePr>
+                <a:graphic xmlns:a="http://schemas.openxmlformats.org/drawingml/2006/main">
+                  <a:graphicData uri="http://schemas.microsoft.com/office/word/2010/wordprocessingShape">
+                    <wps:wsp>
+                      <wps:cNvSpPr txBox="1">
+                        <a:spLocks noChangeArrowheads="1"/>
+                      </wps:cNvSpPr>
+                      <wps:spPr bwMode="auto">
+                        <a:xfrm>
+                          <a:off x="0" y="0"/>
+                          <a:ext cx="699135" cy="476885"/>
+                        </a:xfrm>
+                        <a:prstGeom prst="rect">
+                          <a:avLst/>
+                        </a:prstGeom>
+                        <a:solidFill>
+                          <a:srgbClr val="FFFFFF"/>
+                        </a:solidFill>
+                        <a:ln w="9525">
+                          <a:solidFill>
+                            <a:srgbClr val="000000"/>
+                          </a:solidFill>
+                          <a:miter lim="800000"/>
+                          <a:headEnd/>
+                          <a:tailEnd/>
+                        </a:ln>
+                      </wps:spPr>
+                      <wps:txbx>
+                        <w:txbxContent>
+                          <w:p>
+                            <w:r>
+                              <w:t>External text file</w:t>
+                            </w:r>
+                          </w:p>
+                        </w:txbxContent>
+                      </wps:txbx>
+                      <wps:bodyPr rot="0" vert="horz" wrap="square" lIns="91440" tIns="45720" rIns="91440" bIns="45720" anchor="t" anchorCtr="0">
+                        <a:noAutofit/>
+                      </wps:bodyPr>
+                    </wps:wsp>
+                  </a:graphicData>
+                </a:graphic>
+                <wp14:sizeRelH relativeFrom="margin">
+                  <wp14:pctWidth>0</wp14:pctWidth>
+                </wp14:sizeRelH>
+                <wp14:sizeRelV relativeFrom="margin">
+                  <wp14:pctHeight>0</wp14:pctHeight>
+                </wp14:sizeRelV>
+              </wp:anchor>
+            </w:drawing>
+          </mc:Choice>
+          <mc:Fallback>
+            <w:pict>
+              <v:shape w14:anchorId="3131D66F" id="_x0000_s1027" type="#_x0000_t202" style="position:absolute;left:0;text-align:left;margin-left:-21.95pt;margin-top:1in;width:55.05pt;height:37.55pt;z-index:251674624;visibility:visible;mso-wrap-style:square;mso-width-percent:0;mso-height-percent:0;mso-wrap-distance-left:9pt;mso-wrap-distance-top:3.6pt;mso-wrap-distance-right:9pt;mso-wrap-distance-bottom:3.6pt;mso-position-horizontal:absolute;mso-position-horizontal-relative:text;mso-position-vertical:absolute;mso-position-vertical-relative:text;mso-width-percent:0;mso-height-percent:0;mso-width-relative:margin;mso-height-relative:margin;v-text-anchor:top" o:gfxdata="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">
+                <v:textbox>
+                  <w:txbxContent>
+                    <w:p>
+                      <w:r>
+                        <w:t>External text file</w:t>
+                      </w:r>
+                    </w:p>
+                  </w:txbxContent>
+                </v:textbox>
+                <w10:wrap type="square"/>
+              </v:shape>
+            </w:pict>
+          </mc:Fallback>
+        </mc:AlternateContent>
+      </w:r>
+      <w:r>
         <w:rPr>
           <w:noProof/>
         </w:rPr>
         <w:drawing>
-          <wp:inline distT="0" distB="0" distL="0" distR="0" wp14:anchorId="63A84B8F" wp14:editId="07098CCB">
-            <wp:extent cx="1552830" cy="2543643"/>
-            <wp:effectExtent l="0" t="0" r="0" b="9525"/>
-            <wp:docPr id="20" name="Picture 20"/>
+          <wp:inline distT="0" distB="0" distL="0" distR="0" wp14:anchorId="43E15857" wp14:editId="15B47BCA">
+            <wp:extent cx="1104322" cy="1804118"/>
+            <wp:effectExtent l="0" t="0" r="635" b="5715"/>
+            <wp:docPr id="5" name="Picture 5"/>
             <wp:cNvGraphicFramePr>
               <a:graphicFrameLocks xmlns:a="http://schemas.openxmlformats.org/drawingml/2006/main" noChangeAspect="1"/>
             </wp:cNvGraphicFramePr>
@@ -1203,7 +702,7 @@
                     <pic:cNvPicPr/>
                   </pic:nvPicPr>
                   <pic:blipFill>
-                    <a:blip r:embed="rId10"/>
+                    <a:blip r:embed="rId7"/>
                     <a:stretch>
                       <a:fillRect/>
                     </a:stretch>
@@ -1211,7 +710,7 @@
                   <pic:spPr>
                     <a:xfrm>
                       <a:off x="0" y="0"/>
-                      <a:ext cx="1576160" cy="2581859"/>
+                      <a:ext cx="1135629" cy="1855263"/>
                     </a:xfrm>
                     <a:prstGeom prst="rect">
                       <a:avLst/>
@@ -1224,14 +723,17 @@
         </w:drawing>
       </w:r>
       <w:r>
+        <w:t xml:space="preserve"> </w:t>
+      </w:r>
+      <w:r>
         <w:rPr>
           <w:noProof/>
         </w:rPr>
         <w:drawing>
-          <wp:inline distT="0" distB="0" distL="0" distR="0" wp14:anchorId="05A76026" wp14:editId="6946C8FE">
-            <wp:extent cx="1547900" cy="2545065"/>
-            <wp:effectExtent l="0" t="0" r="0" b="8255"/>
-            <wp:docPr id="19" name="Picture 19"/>
+          <wp:inline distT="0" distB="0" distL="0" distR="0" wp14:anchorId="29E423D2" wp14:editId="25FB7FD9">
+            <wp:extent cx="1011741" cy="1806876"/>
+            <wp:effectExtent l="0" t="0" r="0" b="3175"/>
+            <wp:docPr id="6" name="Picture 6"/>
             <wp:cNvGraphicFramePr>
               <a:graphicFrameLocks xmlns:a="http://schemas.openxmlformats.org/drawingml/2006/main" noChangeAspect="1"/>
             </wp:cNvGraphicFramePr>
@@ -1243,7 +745,7 @@
                     <pic:cNvPicPr/>
                   </pic:nvPicPr>
                   <pic:blipFill>
-                    <a:blip r:embed="rId11"/>
+                    <a:blip r:embed="rId8"/>
                     <a:stretch>
                       <a:fillRect/>
                     </a:stretch>
@@ -1251,7 +753,7 @@
                   <pic:spPr>
                     <a:xfrm>
                       <a:off x="0" y="0"/>
-                      <a:ext cx="1584528" cy="2605288"/>
+                      <a:ext cx="1048342" cy="1872242"/>
                     </a:xfrm>
                     <a:prstGeom prst="rect">
                       <a:avLst/>
@@ -1269,9 +771,14 @@
         <w:jc w:val="center"/>
       </w:pPr>
     </w:p>
-    <w:p>
-      <w:r>
-        <w:t>The Summary Activity’s formulas calculate correctly and the “Share” button has an inner-app communication feature that will write the profitability summary to an email. This feature also allows the user to choose an email app.</w:t>
+    <w:p/>
+    <w:p/>
+    <w:p/>
+    <w:p/>
+    <w:p>
+      <w:r>
+        <w:lastRenderedPageBreak/>
+        <w:t>Replaced data validation error messages with string resources for improved localization for Spanish speaking users</w:t>
       </w:r>
     </w:p>
     <w:p>
@@ -1282,12 +789,11 @@
         <w:rPr>
           <w:noProof/>
         </w:rPr>
-        <w:lastRenderedPageBreak/>
         <w:drawing>
-          <wp:inline distT="0" distB="0" distL="0" distR="0" wp14:anchorId="47A3376B" wp14:editId="3D179600">
-            <wp:extent cx="1716604" cy="3044544"/>
-            <wp:effectExtent l="0" t="0" r="0" b="3810"/>
-            <wp:docPr id="25" name="Picture 25"/>
+          <wp:inline distT="0" distB="0" distL="0" distR="0" wp14:anchorId="5855E66F" wp14:editId="7276249C">
+            <wp:extent cx="1264257" cy="2236240"/>
+            <wp:effectExtent l="0" t="0" r="0" b="0"/>
+            <wp:docPr id="195" name="Picture 195"/>
             <wp:cNvGraphicFramePr>
               <a:graphicFrameLocks xmlns:a="http://schemas.openxmlformats.org/drawingml/2006/main" noChangeAspect="1"/>
             </wp:cNvGraphicFramePr>
@@ -1299,7 +805,7 @@
                     <pic:cNvPicPr/>
                   </pic:nvPicPr>
                   <pic:blipFill>
-                    <a:blip r:embed="rId12"/>
+                    <a:blip r:embed="rId9"/>
                     <a:stretch>
                       <a:fillRect/>
                     </a:stretch>
@@ -1307,7 +813,7 @@
                   <pic:spPr>
                     <a:xfrm>
                       <a:off x="0" y="0"/>
-                      <a:ext cx="1787365" cy="3170045"/>
+                      <a:ext cx="1288536" cy="2279185"/>
                     </a:xfrm>
                     <a:prstGeom prst="rect">
                       <a:avLst/>
@@ -1319,183 +825,22 @@
           </wp:inline>
         </w:drawing>
       </w:r>
-      <w:r>
-        <w:rPr>
-          <w:noProof/>
-        </w:rPr>
-        <w:drawing>
-          <wp:inline distT="0" distB="0" distL="0" distR="0" wp14:anchorId="4B115179" wp14:editId="37170BA7">
-            <wp:extent cx="1903841" cy="3048226"/>
-            <wp:effectExtent l="0" t="0" r="1270" b="0"/>
-            <wp:docPr id="26" name="Picture 26"/>
-            <wp:cNvGraphicFramePr>
-              <a:graphicFrameLocks xmlns:a="http://schemas.openxmlformats.org/drawingml/2006/main" noChangeAspect="1"/>
-            </wp:cNvGraphicFramePr>
-            <a:graphic xmlns:a="http://schemas.openxmlformats.org/drawingml/2006/main">
-              <a:graphicData uri="http://schemas.openxmlformats.org/drawingml/2006/picture">
-                <pic:pic xmlns:pic="http://schemas.openxmlformats.org/drawingml/2006/picture">
-                  <pic:nvPicPr>
-                    <pic:cNvPr id="1" name=""/>
-                    <pic:cNvPicPr/>
-                  </pic:nvPicPr>
-                  <pic:blipFill>
-                    <a:blip r:embed="rId13"/>
-                    <a:stretch>
-                      <a:fillRect/>
-                    </a:stretch>
-                  </pic:blipFill>
-                  <pic:spPr>
-                    <a:xfrm>
-                      <a:off x="0" y="0"/>
-                      <a:ext cx="1932449" cy="3094029"/>
-                    </a:xfrm>
-                    <a:prstGeom prst="rect">
-                      <a:avLst/>
-                    </a:prstGeom>
-                  </pic:spPr>
-                </pic:pic>
-              </a:graphicData>
-            </a:graphic>
-          </wp:inline>
-        </w:drawing>
-      </w:r>
-      <w:r>
-        <w:rPr>
-          <w:noProof/>
-        </w:rPr>
-        <w:drawing>
-          <wp:inline distT="0" distB="0" distL="0" distR="0" wp14:anchorId="71D05CF8" wp14:editId="1CE8528C">
-            <wp:extent cx="1856788" cy="3036571"/>
-            <wp:effectExtent l="0" t="0" r="0" b="0"/>
-            <wp:docPr id="27" name="Picture 27"/>
-            <wp:cNvGraphicFramePr>
-              <a:graphicFrameLocks xmlns:a="http://schemas.openxmlformats.org/drawingml/2006/main" noChangeAspect="1"/>
-            </wp:cNvGraphicFramePr>
-            <a:graphic xmlns:a="http://schemas.openxmlformats.org/drawingml/2006/main">
-              <a:graphicData uri="http://schemas.openxmlformats.org/drawingml/2006/picture">
-                <pic:pic xmlns:pic="http://schemas.openxmlformats.org/drawingml/2006/picture">
-                  <pic:nvPicPr>
-                    <pic:cNvPr id="1" name=""/>
-                    <pic:cNvPicPr/>
-                  </pic:nvPicPr>
-                  <pic:blipFill>
-                    <a:blip r:embed="rId14"/>
-                    <a:stretch>
-                      <a:fillRect/>
-                    </a:stretch>
-                  </pic:blipFill>
-                  <pic:spPr>
-                    <a:xfrm>
-                      <a:off x="0" y="0"/>
-                      <a:ext cx="1897635" cy="3103372"/>
-                    </a:xfrm>
-                    <a:prstGeom prst="rect">
-                      <a:avLst/>
-                    </a:prstGeom>
-                  </pic:spPr>
-                </pic:pic>
-              </a:graphicData>
-            </a:graphic>
-          </wp:inline>
-        </w:drawing>
-      </w:r>
-    </w:p>
-    <w:p>
-      <w:pPr>
-        <w:jc w:val="center"/>
-      </w:pPr>
-    </w:p>
-    <w:p>
-      <w:r>
-        <w:t>The app also display text in Spanish</w:t>
-      </w:r>
-    </w:p>
-    <w:p>
-      <w:pPr>
-        <w:jc w:val="center"/>
-      </w:pPr>
-      <w:r>
-        <w:rPr>
-          <w:noProof/>
-        </w:rPr>
-        <w:drawing>
-          <wp:inline distT="0" distB="0" distL="0" distR="0" wp14:anchorId="284AC3B2" wp14:editId="78F63FCF">
-            <wp:extent cx="1884459" cy="3101717"/>
-            <wp:effectExtent l="0" t="0" r="1905" b="3810"/>
-            <wp:docPr id="28" name="Picture 28"/>
-            <wp:cNvGraphicFramePr>
-              <a:graphicFrameLocks xmlns:a="http://schemas.openxmlformats.org/drawingml/2006/main" noChangeAspect="1"/>
-            </wp:cNvGraphicFramePr>
-            <a:graphic xmlns:a="http://schemas.openxmlformats.org/drawingml/2006/main">
-              <a:graphicData uri="http://schemas.openxmlformats.org/drawingml/2006/picture">
-                <pic:pic xmlns:pic="http://schemas.openxmlformats.org/drawingml/2006/picture">
-                  <pic:nvPicPr>
-                    <pic:cNvPr id="1" name=""/>
-                    <pic:cNvPicPr/>
-                  </pic:nvPicPr>
-                  <pic:blipFill>
-                    <a:blip r:embed="rId15"/>
-                    <a:stretch>
-                      <a:fillRect/>
-                    </a:stretch>
-                  </pic:blipFill>
-                  <pic:spPr>
-                    <a:xfrm>
-                      <a:off x="0" y="0"/>
-                      <a:ext cx="1948451" cy="3207044"/>
-                    </a:xfrm>
-                    <a:prstGeom prst="rect">
-                      <a:avLst/>
-                    </a:prstGeom>
-                  </pic:spPr>
-                </pic:pic>
-              </a:graphicData>
-            </a:graphic>
-          </wp:inline>
-        </w:drawing>
-      </w:r>
-      <w:r>
-        <w:rPr>
-          <w:noProof/>
-        </w:rPr>
-        <w:drawing>
-          <wp:inline distT="0" distB="0" distL="0" distR="0" wp14:anchorId="322C42D0" wp14:editId="52083133">
-            <wp:extent cx="1955165" cy="3093482"/>
-            <wp:effectExtent l="0" t="0" r="6985" b="0"/>
-            <wp:docPr id="29" name="Picture 29"/>
-            <wp:cNvGraphicFramePr>
-              <a:graphicFrameLocks xmlns:a="http://schemas.openxmlformats.org/drawingml/2006/main" noChangeAspect="1"/>
-            </wp:cNvGraphicFramePr>
-            <a:graphic xmlns:a="http://schemas.openxmlformats.org/drawingml/2006/main">
-              <a:graphicData uri="http://schemas.openxmlformats.org/drawingml/2006/picture">
-                <pic:pic xmlns:pic="http://schemas.openxmlformats.org/drawingml/2006/picture">
-                  <pic:nvPicPr>
-                    <pic:cNvPr id="1" name=""/>
-                    <pic:cNvPicPr/>
-                  </pic:nvPicPr>
-                  <pic:blipFill>
-                    <a:blip r:embed="rId16"/>
-                    <a:stretch>
-                      <a:fillRect/>
-                    </a:stretch>
-                  </pic:blipFill>
-                  <pic:spPr>
-                    <a:xfrm>
-                      <a:off x="0" y="0"/>
-                      <a:ext cx="1993310" cy="3153836"/>
-                    </a:xfrm>
-                    <a:prstGeom prst="rect">
-                      <a:avLst/>
-                    </a:prstGeom>
-                  </pic:spPr>
-                </pic:pic>
-              </a:graphicData>
-            </a:graphic>
-          </wp:inline>
-        </w:drawing>
-      </w:r>
-    </w:p>
-    <w:p/>
+    </w:p>
+    <w:p>
+      <w:bookmarkStart w:id="0" w:name="_GoBack"/>
+      <w:bookmarkEnd w:id="0"/>
+      <w:r>
+        <w:t>All methods and functions are wo</w:t>
+      </w:r>
+      <w:r>
+        <w:t>rking except the data validation when updating a product.</w:t>
+      </w:r>
+    </w:p>
+    <w:p>
+      <w:r>
+        <w:t>*************************************************************************************</w:t>
+      </w:r>
+    </w:p>
     <w:p>
       <w:pPr>
         <w:spacing w:after="0"/>
@@ -1514,7 +859,7 @@
       <w:r>
         <w:tab/>
       </w:r>
-      <w:hyperlink r:id="rId17" w:history="1">
+      <w:hyperlink r:id="rId10" w:history="1">
         <w:r>
           <w:rPr>
             <w:rStyle w:val="Hyperlink"/>

</xml_diff>